<commit_message>
upload final botium toys audit files
</commit_message>
<xml_diff>
--- a/PlayItSafeManageSecurityRisks/Week2/BotiumControlsAssessment.docx
+++ b/PlayItSafeManageSecurityRisks/Week2/BotiumControlsAssessment.docx
@@ -48,7 +48,7 @@
         </w:rPr>
         <w:t xml:space="preserve">To review control categories, types, and the purposes of each, read the </w:t>
       </w:r>
-      <w:hyperlink r:id="rId5">
+      <w:hyperlink r:id="rId6">
         <w:r>
           <w:rPr>
             <w:rFonts w:ascii="Google Sans" w:eastAsia="Google Sans" w:hAnsi="Google Sans" w:cs="Google Sans"/>
@@ -954,7 +954,7 @@
                 <w:sz w:val="24"/>
                 <w:szCs w:val="24"/>
               </w:rPr>
-              <w:t>Medium</w:t>
+              <w:t>High</w:t>
             </w:r>
           </w:p>
         </w:tc>
@@ -1080,7 +1080,7 @@
                 <w:sz w:val="24"/>
                 <w:szCs w:val="24"/>
               </w:rPr>
-              <w:t>Medium</w:t>
+              <w:t>High</w:t>
             </w:r>
           </w:p>
         </w:tc>
@@ -1873,7 +1873,7 @@
                 <w:sz w:val="24"/>
                 <w:szCs w:val="24"/>
               </w:rPr>
-              <w:t>Medium</w:t>
+              <w:t>High</w:t>
             </w:r>
           </w:p>
         </w:tc>
@@ -2514,7 +2514,7 @@
                 <w:sz w:val="24"/>
                 <w:szCs w:val="24"/>
               </w:rPr>
-              <w:t>Low</w:t>
+              <w:t>High</w:t>
             </w:r>
           </w:p>
         </w:tc>
@@ -2900,6 +2900,14 @@
                 <w:szCs w:val="24"/>
               </w:rPr>
             </w:pPr>
+            <w:r>
+              <w:rPr>
+                <w:rFonts w:ascii="Google Sans" w:eastAsia="Google Sans" w:hAnsi="Google Sans" w:cs="Google Sans"/>
+                <w:sz w:val="24"/>
+                <w:szCs w:val="24"/>
+              </w:rPr>
+              <w:t>X</w:t>
+            </w:r>
           </w:p>
         </w:tc>
         <w:tc>
@@ -3018,6 +3026,14 @@
                 <w:szCs w:val="24"/>
               </w:rPr>
             </w:pPr>
+            <w:r>
+              <w:rPr>
+                <w:rFonts w:ascii="Google Sans" w:eastAsia="Google Sans" w:hAnsi="Google Sans" w:cs="Google Sans"/>
+                <w:sz w:val="24"/>
+                <w:szCs w:val="24"/>
+              </w:rPr>
+              <w:t>X</w:t>
+            </w:r>
           </w:p>
         </w:tc>
         <w:tc>
@@ -3388,6 +3404,14 @@
                 <w:szCs w:val="24"/>
               </w:rPr>
             </w:pPr>
+            <w:r>
+              <w:rPr>
+                <w:rFonts w:ascii="Google Sans" w:eastAsia="Google Sans" w:hAnsi="Google Sans" w:cs="Google Sans"/>
+                <w:sz w:val="24"/>
+                <w:szCs w:val="24"/>
+              </w:rPr>
+              <w:t>X</w:t>
+            </w:r>
           </w:p>
         </w:tc>
         <w:tc>
@@ -3543,7 +3567,7 @@
                 <w:sz w:val="24"/>
                 <w:szCs w:val="24"/>
               </w:rPr>
-              <w:t>Medium</w:t>
+              <w:t>High</w:t>
             </w:r>
           </w:p>
         </w:tc>
@@ -3669,7 +3693,7 @@
                 <w:sz w:val="24"/>
                 <w:szCs w:val="24"/>
               </w:rPr>
-              <w:t>High</w:t>
+              <w:t>Medium</w:t>
             </w:r>
           </w:p>
         </w:tc>
@@ -4871,4 +4895,16 @@
   </a:objectDefaults>
   <a:extraClrSchemeLst/>
 </a:theme>
+</file>
+
+<file path=customXml/item1.xml><?xml version="1.0" encoding="utf-8"?>
+<b:Sources xmlns:b="http://schemas.openxmlformats.org/officeDocument/2006/bibliography" xmlns="http://schemas.openxmlformats.org/officeDocument/2006/bibliography" SelectedStyle="\APASixthEditionOfficeOnline.xsl" StyleName="APA" Version="6"/>
+</file>
+
+<file path=customXml/itemProps1.xml><?xml version="1.0" encoding="utf-8"?>
+<ds:datastoreItem xmlns:ds="http://schemas.openxmlformats.org/officeDocument/2006/customXml" ds:itemID="{B4146ECE-4683-4738-86D0-BB64E06A3D77}">
+  <ds:schemaRefs>
+    <ds:schemaRef ds:uri="http://schemas.openxmlformats.org/officeDocument/2006/bibliography"/>
+  </ds:schemaRefs>
+</ds:datastoreItem>
 </file>
</xml_diff>